<commit_message>
Added NIST 800-53 Control Documents
</commit_message>
<xml_diff>
--- a/Documentation/NIST AC-7 Control Document.docx
+++ b/Documentation/NIST AC-7 Control Document.docx
@@ -6,12 +6,14 @@
       <w:pPr>
         <w:ind w:left="360" w:hanging="360"/>
         <w:rPr>
+          <w:rFonts w:ascii="Arial" w:hAnsi="Arial" w:cs="Arial"/>
           <w:b/>
           <w:bCs/>
         </w:rPr>
       </w:pPr>
       <w:r>
         <w:rPr>
+          <w:rFonts w:ascii="Arial" w:hAnsi="Arial" w:cs="Arial"/>
           <w:b/>
           <w:bCs/>
         </w:rPr>
@@ -19,6 +21,7 @@
       </w:r>
       <w:r>
         <w:rPr>
+          <w:rFonts w:ascii="Arial" w:hAnsi="Arial" w:cs="Arial"/>
           <w:b/>
           <w:bCs/>
         </w:rPr>
@@ -26,6 +29,7 @@
       </w:r>
       <w:r>
         <w:rPr>
+          <w:rFonts w:ascii="Arial" w:hAnsi="Arial" w:cs="Arial"/>
           <w:b/>
           <w:bCs/>
         </w:rPr>
@@ -33,6 +37,7 @@
       </w:r>
       <w:r>
         <w:rPr>
+          <w:rFonts w:ascii="Arial" w:hAnsi="Arial" w:cs="Arial"/>
           <w:b/>
           <w:bCs/>
         </w:rPr>
@@ -40,6 +45,7 @@
       </w:r>
       <w:r>
         <w:rPr>
+          <w:rFonts w:ascii="Arial" w:hAnsi="Arial" w:cs="Arial"/>
           <w:b/>
           <w:bCs/>
         </w:rPr>
@@ -62,24 +68,44 @@
           <w:ilvl w:val="0"/>
           <w:numId w:val="1"/>
         </w:numPr>
-      </w:pPr>
-      <w:r>
+        <w:rPr>
+          <w:rFonts w:ascii="Arial" w:hAnsi="Arial" w:cs="Arial"/>
+          <w:sz w:val="22"/>
+          <w:szCs w:val="22"/>
+        </w:rPr>
+      </w:pPr>
+      <w:r>
+        <w:rPr>
+          <w:rFonts w:ascii="Arial" w:hAnsi="Arial" w:cs="Arial"/>
+          <w:sz w:val="22"/>
+          <w:szCs w:val="22"/>
+        </w:rPr>
         <w:t xml:space="preserve">MySQL </w:t>
       </w:r>
       <w:r>
-        <w:t xml:space="preserve">Unsuccessful Logon Attempts </w:t>
-      </w:r>
-      <w:r>
-        <w:t>Configuration</w:t>
-      </w:r>
-      <w:r>
-        <w:rPr>
+        <w:rPr>
+          <w:rFonts w:ascii="Arial" w:hAnsi="Arial" w:cs="Arial"/>
+          <w:sz w:val="22"/>
+          <w:szCs w:val="22"/>
+        </w:rPr>
+        <w:t>Unsuccessful Logon Attempts Configuration</w:t>
+      </w:r>
+      <w:r>
+        <w:rPr>
+          <w:rFonts w:ascii="Arial" w:hAnsi="Arial" w:cs="Arial"/>
           <w:b/>
           <w:bCs/>
+          <w:sz w:val="22"/>
+          <w:szCs w:val="22"/>
         </w:rPr>
         <w:t xml:space="preserve"> </w:t>
       </w:r>
       <w:r>
+        <w:rPr>
+          <w:rFonts w:ascii="Arial" w:hAnsi="Arial" w:cs="Arial"/>
+          <w:sz w:val="22"/>
+          <w:szCs w:val="22"/>
+        </w:rPr>
         <w:t>(next section) shall be implemented for each identified target system.</w:t>
       </w:r>
     </w:p>
@@ -87,6 +113,11 @@
       <w:pPr>
         <w:pStyle w:val="ListParagraph"/>
         <w:ind w:left="360"/>
+        <w:rPr>
+          <w:rFonts w:ascii="Arial" w:hAnsi="Arial" w:cs="Arial"/>
+          <w:sz w:val="22"/>
+          <w:szCs w:val="22"/>
+        </w:rPr>
       </w:pPr>
     </w:p>
     <w:p>
@@ -96,11 +127,26 @@
           <w:ilvl w:val="0"/>
           <w:numId w:val="1"/>
         </w:numPr>
-      </w:pPr>
-      <w:r>
+        <w:rPr>
+          <w:rFonts w:ascii="Arial" w:hAnsi="Arial" w:cs="Arial"/>
+          <w:sz w:val="22"/>
+          <w:szCs w:val="22"/>
+        </w:rPr>
+      </w:pPr>
+      <w:r>
+        <w:rPr>
+          <w:rFonts w:ascii="Arial" w:hAnsi="Arial" w:cs="Arial"/>
+          <w:sz w:val="22"/>
+          <w:szCs w:val="22"/>
+        </w:rPr>
         <w:t>A limit of 3 consecutive invalid logon attempts will be enforced</w:t>
       </w:r>
       <w:r>
+        <w:rPr>
+          <w:rFonts w:ascii="Arial" w:hAnsi="Arial" w:cs="Arial"/>
+          <w:sz w:val="22"/>
+          <w:szCs w:val="22"/>
+        </w:rPr>
         <w:t>.</w:t>
       </w:r>
     </w:p>
@@ -108,6 +154,11 @@
       <w:pPr>
         <w:pStyle w:val="ListParagraph"/>
         <w:ind w:left="360"/>
+        <w:rPr>
+          <w:rFonts w:ascii="Arial" w:hAnsi="Arial" w:cs="Arial"/>
+          <w:sz w:val="22"/>
+          <w:szCs w:val="22"/>
+        </w:rPr>
       </w:pPr>
     </w:p>
     <w:p>
@@ -117,16 +168,36 @@
           <w:ilvl w:val="0"/>
           <w:numId w:val="1"/>
         </w:numPr>
-      </w:pPr>
-      <w:r>
+        <w:rPr>
+          <w:rFonts w:ascii="Arial" w:hAnsi="Arial" w:cs="Arial"/>
+          <w:sz w:val="22"/>
+          <w:szCs w:val="22"/>
+        </w:rPr>
+      </w:pPr>
+      <w:r>
+        <w:rPr>
+          <w:rFonts w:ascii="Arial" w:hAnsi="Arial" w:cs="Arial"/>
+          <w:sz w:val="22"/>
+          <w:szCs w:val="22"/>
+        </w:rPr>
         <w:t xml:space="preserve">The account will be automatically locked </w:t>
       </w:r>
       <w:proofErr w:type="gramStart"/>
       <w:r>
+        <w:rPr>
+          <w:rFonts w:ascii="Arial" w:hAnsi="Arial" w:cs="Arial"/>
+          <w:sz w:val="22"/>
+          <w:szCs w:val="22"/>
+        </w:rPr>
         <w:t>for</w:t>
       </w:r>
       <w:proofErr w:type="gramEnd"/>
       <w:r>
+        <w:rPr>
+          <w:rFonts w:ascii="Arial" w:hAnsi="Arial" w:cs="Arial"/>
+          <w:sz w:val="22"/>
+          <w:szCs w:val="22"/>
+        </w:rPr>
         <w:t xml:space="preserve"> a period of 1 day when the maximum number of unsuccessful logon attempts is exceeded.</w:t>
       </w:r>
     </w:p>
@@ -151,12 +222,14 @@
     <w:p>
       <w:pPr>
         <w:rPr>
+          <w:rFonts w:ascii="Arial" w:hAnsi="Arial" w:cs="Arial"/>
           <w:b/>
           <w:bCs/>
         </w:rPr>
       </w:pPr>
       <w:r>
         <w:rPr>
+          <w:rFonts w:ascii="Arial" w:hAnsi="Arial" w:cs="Arial"/>
           <w:b/>
           <w:bCs/>
         </w:rPr>
@@ -164,48 +237,20 @@
       </w:r>
       <w:r>
         <w:rPr>
+          <w:rFonts w:ascii="Arial" w:hAnsi="Arial" w:cs="Arial"/>
           <w:b/>
           <w:bCs/>
         </w:rPr>
-        <w:t>Unsuccessful Logon Attempts</w:t>
-      </w:r>
-      <w:r>
-        <w:rPr>
-          <w:b/>
-          <w:bCs/>
-        </w:rPr>
-        <w:t xml:space="preserve"> </w:t>
-      </w:r>
-      <w:r>
-        <w:rPr>
-          <w:b/>
-          <w:bCs/>
-        </w:rPr>
-        <w:t>Configuration</w:t>
-      </w:r>
-      <w:r>
-        <w:rPr>
-          <w:b/>
-          <w:bCs/>
-        </w:rPr>
-        <w:t xml:space="preserve"> (NIST </w:t>
-      </w:r>
-      <w:r>
-        <w:rPr>
-          <w:b/>
-          <w:bCs/>
-        </w:rPr>
-        <w:t>AC-7</w:t>
-      </w:r>
-      <w:r>
-        <w:rPr>
-          <w:b/>
-          <w:bCs/>
-        </w:rPr>
-        <w:t>)</w:t>
+        <w:t>Unsuccessful Logon Attempts Configuration (NIST AC-7)</w:t>
       </w:r>
     </w:p>
-    <w:p/>
+    <w:p>
+      <w:pPr>
+        <w:rPr>
+          <w:rFonts w:ascii="Arial" w:hAnsi="Arial" w:cs="Arial"/>
+        </w:rPr>
+      </w:pPr>
+    </w:p>
     <w:p>
       <w:pPr>
         <w:pStyle w:val="ListParagraph"/>
@@ -213,25 +258,60 @@
           <w:ilvl w:val="0"/>
           <w:numId w:val="10"/>
         </w:numPr>
-      </w:pPr>
-      <w:r>
+        <w:rPr>
+          <w:rFonts w:ascii="Arial" w:hAnsi="Arial" w:cs="Arial"/>
+          <w:sz w:val="22"/>
+          <w:szCs w:val="22"/>
+        </w:rPr>
+      </w:pPr>
+      <w:r>
+        <w:rPr>
+          <w:rFonts w:ascii="Arial" w:hAnsi="Arial" w:cs="Arial"/>
+          <w:sz w:val="22"/>
+          <w:szCs w:val="22"/>
+        </w:rPr>
         <w:t xml:space="preserve">In a </w:t>
       </w:r>
       <w:r>
+        <w:rPr>
+          <w:rFonts w:ascii="Arial" w:hAnsi="Arial" w:cs="Arial"/>
+          <w:sz w:val="22"/>
+          <w:szCs w:val="22"/>
+        </w:rPr>
         <w:t xml:space="preserve">connected and logged-in </w:t>
       </w:r>
       <w:proofErr w:type="spellStart"/>
       <w:r>
+        <w:rPr>
+          <w:rFonts w:ascii="Arial" w:hAnsi="Arial" w:cs="Arial"/>
+          <w:sz w:val="22"/>
+          <w:szCs w:val="22"/>
+        </w:rPr>
         <w:t>mysql</w:t>
       </w:r>
       <w:proofErr w:type="spellEnd"/>
       <w:r>
+        <w:rPr>
+          <w:rFonts w:ascii="Arial" w:hAnsi="Arial" w:cs="Arial"/>
+          <w:sz w:val="22"/>
+          <w:szCs w:val="22"/>
+        </w:rPr>
         <w:t xml:space="preserve"> prompt, run the following</w:t>
       </w:r>
       <w:r>
+        <w:rPr>
+          <w:rFonts w:ascii="Arial" w:hAnsi="Arial" w:cs="Arial"/>
+          <w:sz w:val="22"/>
+          <w:szCs w:val="22"/>
+        </w:rPr>
         <w:t>, where &lt;user&gt; is the actual name of the user account, and &lt;password&gt; is the actual password</w:t>
       </w:r>
       <w:r>
+        <w:rPr>
+          <w:rFonts w:ascii="Arial" w:hAnsi="Arial" w:cs="Arial"/>
+          <w:sz w:val="22"/>
+          <w:szCs w:val="22"/>
+        </w:rPr>
         <w:t>:</w:t>
       </w:r>
     </w:p>
@@ -250,7 +330,7 @@
           <w:sz w:val="22"/>
           <w:szCs w:val="22"/>
         </w:rPr>
-        <w:t>CREATE USER &lt;user&gt;@localhost IDENTIFIED BY '&lt;password&gt;' FAILED_LOGIN_</w:t>
+        <w:t xml:space="preserve">CREATE USER &lt;user&gt;@localhost IDENTIFIED BY '&lt;password&gt;' FAILED_LOGIN_ATTEMPTS </w:t>
       </w:r>
       <w:r>
         <w:rPr>
@@ -258,7 +338,7 @@
           <w:sz w:val="22"/>
           <w:szCs w:val="22"/>
         </w:rPr>
-        <w:t>ATTEMPTS</w:t>
+        <w:t>3</w:t>
       </w:r>
       <w:r>
         <w:rPr>
@@ -266,39 +346,7 @@
           <w:sz w:val="22"/>
           <w:szCs w:val="22"/>
         </w:rPr>
-        <w:t xml:space="preserve"> </w:t>
-      </w:r>
-      <w:r>
-        <w:rPr>
-          <w:rFonts w:ascii="Courier" w:hAnsi="Courier"/>
-          <w:sz w:val="22"/>
-          <w:szCs w:val="22"/>
-        </w:rPr>
-        <w:t>3</w:t>
-      </w:r>
-      <w:r>
-        <w:rPr>
-          <w:rFonts w:ascii="Courier" w:hAnsi="Courier"/>
-          <w:sz w:val="22"/>
-          <w:szCs w:val="22"/>
-        </w:rPr>
-        <w:t xml:space="preserve"> PASSWORD_LOCK_</w:t>
-      </w:r>
-      <w:r>
-        <w:rPr>
-          <w:rFonts w:ascii="Courier" w:hAnsi="Courier"/>
-          <w:sz w:val="22"/>
-          <w:szCs w:val="22"/>
-        </w:rPr>
-        <w:t>TIME</w:t>
-      </w:r>
-      <w:r>
-        <w:rPr>
-          <w:rFonts w:ascii="Courier" w:hAnsi="Courier"/>
-          <w:sz w:val="22"/>
-          <w:szCs w:val="22"/>
-        </w:rPr>
-        <w:t xml:space="preserve"> </w:t>
+        <w:t xml:space="preserve"> PASSWORD_LOCK_TIME </w:t>
       </w:r>
       <w:proofErr w:type="gramStart"/>
       <w:r>
@@ -380,24 +428,19 @@
           <w:ilvl w:val="0"/>
           <w:numId w:val="10"/>
         </w:numPr>
-      </w:pPr>
-      <w:r>
-        <w:t xml:space="preserve">Existing users can be altered by </w:t>
-      </w:r>
-      <w:r>
-        <w:t>run</w:t>
-      </w:r>
-      <w:r>
-        <w:t>ning</w:t>
-      </w:r>
-      <w:r>
-        <w:t xml:space="preserve"> the following, where &lt;user&gt; is the actual name of the user accoun</w:t>
-      </w:r>
-      <w:r>
-        <w:t>t</w:t>
-      </w:r>
-      <w:r>
-        <w:t>:</w:t>
+        <w:rPr>
+          <w:rFonts w:ascii="Arial" w:hAnsi="Arial" w:cs="Arial"/>
+          <w:sz w:val="22"/>
+          <w:szCs w:val="22"/>
+        </w:rPr>
+      </w:pPr>
+      <w:r>
+        <w:rPr>
+          <w:rFonts w:ascii="Arial" w:hAnsi="Arial" w:cs="Arial"/>
+          <w:sz w:val="22"/>
+          <w:szCs w:val="22"/>
+        </w:rPr>
+        <w:t>Existing users can be altered by running the following, where &lt;user&gt; is the actual name of the user account:</w:t>
       </w:r>
     </w:p>
     <w:p>
@@ -465,8 +508,18 @@
     <w:p>
       <w:pPr>
         <w:ind w:left="720"/>
-      </w:pPr>
-      <w:r>
+        <w:rPr>
+          <w:rFonts w:ascii="Arial" w:hAnsi="Arial" w:cs="Arial"/>
+          <w:sz w:val="22"/>
+          <w:szCs w:val="22"/>
+        </w:rPr>
+      </w:pPr>
+      <w:r>
+        <w:rPr>
+          <w:rFonts w:ascii="Arial" w:hAnsi="Arial" w:cs="Arial"/>
+          <w:sz w:val="22"/>
+          <w:szCs w:val="22"/>
+        </w:rPr>
         <w:t>Expected response:</w:t>
       </w:r>
     </w:p>

</xml_diff>